<commit_message>
Ajout des liste de mots-clés Fournisseur, client et classement
</commit_message>
<xml_diff>
--- a/Procédures/Indexation document/Indexation document dans ELO.docx
+++ b/Procédures/Indexation document/Indexation document dans ELO.docx
@@ -7,26 +7,312 @@
         <w:pStyle w:val="Titre"/>
       </w:pPr>
       <w:r>
-        <w:t>Procédure d’indexation d’un nouveau document</w:t>
-      </w:r>
-    </w:p>
-    <w:p>
-      <w:pPr>
-        <w:rPr>
-          <w:rFonts w:asciiTheme="majorHAnsi" w:eastAsiaTheme="majorEastAsia" w:hAnsiTheme="majorHAnsi" w:cstheme="majorBidi"/>
-          <w:color w:val="262626" w:themeColor="text1" w:themeTint="D9"/>
-          <w:sz w:val="96"/>
-          <w:szCs w:val="96"/>
-        </w:rPr>
-      </w:pPr>
+        <w:t>Indexation ELO 21</w:t>
+      </w:r>
+    </w:p>
+    <w:p>
+      <w:pPr>
+        <w:pStyle w:val="Titre1"/>
+      </w:pPr>
+      <w:r>
+        <w:t>Transfer</w:t>
+      </w:r>
+      <w:r>
+        <w:t>t</w:t>
+      </w:r>
+      <w:r>
+        <w:t xml:space="preserve"> entre les archives</w:t>
+      </w:r>
+    </w:p>
+    <w:p>
+      <w:r>
+        <w:t xml:space="preserve">Lors de la connexion à ELO, </w:t>
+      </w:r>
+      <w:r>
+        <w:t>vous pouvez</w:t>
+      </w:r>
+      <w:r>
+        <w:t xml:space="preserve"> désormais</w:t>
+      </w:r>
+      <w:r>
+        <w:t xml:space="preserve"> sélectionner 2 archive</w:t>
+      </w:r>
+      <w:r>
+        <w:t>s</w:t>
+      </w:r>
+      <w:r>
+        <w:t> :</w:t>
+      </w:r>
+    </w:p>
+    <w:p>
+      <w:pPr>
+        <w:pStyle w:val="Paragraphedeliste"/>
+        <w:numPr>
+          <w:ilvl w:val="0"/>
+          <w:numId w:val="4"/>
+        </w:numPr>
+      </w:pPr>
+      <w:r>
+        <w:rPr>
+          <w:b/>
+          <w:bCs/>
+        </w:rPr>
+        <w:t>ELO</w:t>
+      </w:r>
+      <w:r>
+        <w:t xml:space="preserve"> (ancienne archive)</w:t>
+      </w:r>
+      <w:r>
+        <w:t xml:space="preserve"> &lt; 2022</w:t>
+      </w:r>
+    </w:p>
+    <w:p>
+      <w:pPr>
+        <w:pStyle w:val="Paragraphedeliste"/>
+        <w:numPr>
+          <w:ilvl w:val="0"/>
+          <w:numId w:val="4"/>
+        </w:numPr>
+      </w:pPr>
+      <w:r>
+        <w:rPr>
+          <w:b/>
+          <w:bCs/>
+        </w:rPr>
+        <w:t>PROTOCOL</w:t>
+      </w:r>
+      <w:r>
+        <w:t xml:space="preserve"> (nouvelle archive)</w:t>
+      </w:r>
+      <w:r>
+        <w:t xml:space="preserve"> &gt; 2022</w:t>
+      </w:r>
+    </w:p>
+    <w:p>
+      <w:r>
+        <w:drawing>
+          <wp:anchor distT="0" distB="0" distL="114300" distR="114300" simplePos="0" relativeHeight="251669504" behindDoc="0" locked="0" layoutInCell="1" allowOverlap="1" wp14:anchorId="16C5367C" wp14:editId="4985C0DE">
+            <wp:simplePos x="0" y="0"/>
+            <wp:positionH relativeFrom="margin">
+              <wp:align>right</wp:align>
+            </wp:positionH>
+            <wp:positionV relativeFrom="paragraph">
+              <wp:posOffset>242570</wp:posOffset>
+            </wp:positionV>
+            <wp:extent cx="5760720" cy="2489200"/>
+            <wp:effectExtent l="0" t="0" r="0" b="6350"/>
+            <wp:wrapSquare wrapText="bothSides"/>
+            <wp:docPr id="9" name="Image 9"/>
+            <wp:cNvGraphicFramePr>
+              <a:graphicFrameLocks xmlns:a="http://schemas.openxmlformats.org/drawingml/2006/main" noChangeAspect="1"/>
+            </wp:cNvGraphicFramePr>
+            <a:graphic xmlns:a="http://schemas.openxmlformats.org/drawingml/2006/main">
+              <a:graphicData uri="http://schemas.openxmlformats.org/drawingml/2006/picture">
+                <pic:pic xmlns:pic="http://schemas.openxmlformats.org/drawingml/2006/picture">
+                  <pic:nvPicPr>
+                    <pic:cNvPr id="1" name=""/>
+                    <pic:cNvPicPr/>
+                  </pic:nvPicPr>
+                  <pic:blipFill>
+                    <a:blip r:embed="rId6"/>
+                    <a:stretch>
+                      <a:fillRect/>
+                    </a:stretch>
+                  </pic:blipFill>
+                  <pic:spPr>
+                    <a:xfrm>
+                      <a:off x="0" y="0"/>
+                      <a:ext cx="5760720" cy="2489200"/>
+                    </a:xfrm>
+                    <a:prstGeom prst="rect">
+                      <a:avLst/>
+                    </a:prstGeom>
+                  </pic:spPr>
+                </pic:pic>
+              </a:graphicData>
+            </a:graphic>
+          </wp:anchor>
+        </w:drawing>
+      </w:r>
+    </w:p>
+    <w:p>
+      <w:pPr>
+        <w:rPr>
+          <w:i/>
+          <w:iCs/>
+        </w:rPr>
+      </w:pPr>
+      <w:r>
+        <w:rPr>
+          <w:i/>
+          <w:iCs/>
+        </w:rPr>
+        <w:t xml:space="preserve">Nb : </w:t>
+      </w:r>
+      <w:r>
+        <w:rPr>
+          <w:i/>
+          <w:iCs/>
+        </w:rPr>
+        <w:t xml:space="preserve">Il </w:t>
+      </w:r>
+      <w:r>
+        <w:rPr>
+          <w:i/>
+          <w:iCs/>
+        </w:rPr>
+        <w:t>faut</w:t>
+      </w:r>
+      <w:r>
+        <w:rPr>
+          <w:i/>
+          <w:iCs/>
+        </w:rPr>
+        <w:t xml:space="preserve"> cocher la case « Afficher les options d’identifications »</w:t>
+      </w:r>
+      <w:r>
+        <w:rPr>
+          <w:i/>
+          <w:iCs/>
+        </w:rPr>
+        <w:t xml:space="preserve"> pour pouvoir changer d’archive</w:t>
+      </w:r>
+    </w:p>
+    <w:p/>
+    <w:p>
+      <w:r>
+        <w:t>Lors de la consultation d’un document dans l’ancienne archive (</w:t>
+      </w:r>
+      <w:r>
+        <w:rPr>
+          <w:b/>
+          <w:bCs/>
+        </w:rPr>
+        <w:t>ELO</w:t>
+      </w:r>
+      <w:r>
+        <w:t>)</w:t>
+      </w:r>
+      <w:r>
+        <w:t>,</w:t>
+      </w:r>
+      <w:r>
+        <w:t xml:space="preserve"> il est nécessaire de sortir le document en le glissant dans le dossier </w:t>
+      </w:r>
+      <w:r>
+        <w:t>ELO_Transfer</w:t>
+      </w:r>
+      <w:r>
+        <w:t xml:space="preserve"> configuré sur votre bureau</w:t>
+      </w:r>
+      <w:r>
+        <w:t>.</w:t>
+      </w:r>
+    </w:p>
+    <w:p>
+      <w:r>
+        <w:t>Il</w:t>
+      </w:r>
+      <w:r>
+        <w:t xml:space="preserve"> </w:t>
+      </w:r>
+      <w:r>
+        <w:t>faut ensuite l’indexer</w:t>
+      </w:r>
+      <w:r>
+        <w:t xml:space="preserve"> dans la nouvelle archive </w:t>
+      </w:r>
+      <w:r>
+        <w:t>(</w:t>
+      </w:r>
+      <w:r>
+        <w:rPr>
+          <w:b/>
+          <w:bCs/>
+        </w:rPr>
+        <w:t>PROTOCOL</w:t>
+      </w:r>
+      <w:r>
+        <w:t>)</w:t>
+      </w:r>
+      <w:r>
+        <w:t>, le document</w:t>
+      </w:r>
+      <w:r>
+        <w:t xml:space="preserve"> préalablement glissé dans le dossier ELO_Transfert</w:t>
+      </w:r>
+      <w:r>
+        <w:t xml:space="preserve"> se trouvera dans la boite de réception</w:t>
+      </w:r>
+      <w:r>
+        <w:t>, prêt à être indexé.</w:t>
+      </w:r>
+    </w:p>
+    <w:p>
       <w:r>
         <w:br w:type="page"/>
       </w:r>
     </w:p>
     <w:p>
+      <w:pPr>
+        <w:pStyle w:val="Titre1"/>
+      </w:pPr>
       <w:r>
         <w:lastRenderedPageBreak/>
-        <w:t>Ajout de métadonnée</w:t>
+        <w:t>Boite de réception et métadonnées</w:t>
+      </w:r>
+    </w:p>
+    <w:p>
+      <w:r>
+        <w:t xml:space="preserve">Pour ajouter un </w:t>
+      </w:r>
+      <w:r>
+        <w:t xml:space="preserve">document dans la boîte de </w:t>
+      </w:r>
+      <w:r>
+        <w:t>réception</w:t>
+      </w:r>
+      <w:r>
+        <w:t> :</w:t>
+      </w:r>
+    </w:p>
+    <w:p>
+      <w:pPr>
+        <w:pStyle w:val="Paragraphedeliste"/>
+        <w:numPr>
+          <w:ilvl w:val="0"/>
+          <w:numId w:val="3"/>
+        </w:numPr>
+      </w:pPr>
+      <w:r>
+        <w:t>Glisser</w:t>
+      </w:r>
+      <w:r>
+        <w:t>-</w:t>
+      </w:r>
+      <w:r>
+        <w:t>déposer dans la boite de réception</w:t>
+      </w:r>
+    </w:p>
+    <w:p>
+      <w:pPr>
+        <w:pStyle w:val="Paragraphedeliste"/>
+        <w:numPr>
+          <w:ilvl w:val="0"/>
+          <w:numId w:val="3"/>
+        </w:numPr>
+      </w:pPr>
+      <w:r>
+        <w:t>Glisser</w:t>
+      </w:r>
+      <w:r>
+        <w:t>-</w:t>
+      </w:r>
+      <w:r>
+        <w:t>déposer dans le dossier ELO_Transfer</w:t>
+      </w:r>
+      <w:r>
+        <w:t xml:space="preserve"> sur le bureau</w:t>
       </w:r>
     </w:p>
     <w:p>
@@ -83,13 +369,18 @@
     </w:p>
     <w:p>
       <w:r>
-        <w:rPr>
-          <w:noProof/>
-        </w:rPr>
         <w:drawing>
-          <wp:inline distT="0" distB="0" distL="0" distR="0" wp14:anchorId="0EBFD157" wp14:editId="61338CAA">
-            <wp:extent cx="5755640" cy="3833495"/>
-            <wp:effectExtent l="0" t="0" r="0" b="0"/>
+          <wp:anchor distT="0" distB="0" distL="114300" distR="114300" simplePos="0" relativeHeight="251663360" behindDoc="0" locked="0" layoutInCell="1" allowOverlap="1" wp14:anchorId="098D037A" wp14:editId="514F304A">
+            <wp:simplePos x="0" y="0"/>
+            <wp:positionH relativeFrom="margin">
+              <wp:align>center</wp:align>
+            </wp:positionH>
+            <wp:positionV relativeFrom="paragraph">
+              <wp:posOffset>212293</wp:posOffset>
+            </wp:positionV>
+            <wp:extent cx="5620534" cy="4220164"/>
+            <wp:effectExtent l="19050" t="19050" r="18415" b="28575"/>
+            <wp:wrapSquare wrapText="bothSides"/>
             <wp:docPr id="1" name="Image 1"/>
             <wp:cNvGraphicFramePr>
               <a:graphicFrameLocks xmlns:a="http://schemas.openxmlformats.org/drawingml/2006/main" noChangeAspect="1"/>
@@ -98,44 +389,518 @@
               <a:graphicData uri="http://schemas.openxmlformats.org/drawingml/2006/picture">
                 <pic:pic xmlns:pic="http://schemas.openxmlformats.org/drawingml/2006/picture">
                   <pic:nvPicPr>
-                    <pic:cNvPr id="0" name="Picture 1"/>
-                    <pic:cNvPicPr>
-                      <a:picLocks noChangeAspect="1" noChangeArrowheads="1"/>
-                    </pic:cNvPicPr>
+                    <pic:cNvPr id="1" name=""/>
+                    <pic:cNvPicPr/>
                   </pic:nvPicPr>
                   <pic:blipFill>
-                    <a:blip r:embed="rId5" cstate="print">
+                    <a:blip r:embed="rId7">
                       <a:extLst>
                         <a:ext uri="{28A0092B-C50C-407E-A947-70E740481C1C}">
                           <a14:useLocalDpi xmlns:a14="http://schemas.microsoft.com/office/drawing/2010/main" val="0"/>
                         </a:ext>
                       </a:extLst>
                     </a:blip>
-                    <a:srcRect/>
                     <a:stretch>
                       <a:fillRect/>
                     </a:stretch>
                   </pic:blipFill>
-                  <pic:spPr bwMode="auto">
+                  <pic:spPr>
                     <a:xfrm>
                       <a:off x="0" y="0"/>
-                      <a:ext cx="5755640" cy="3833495"/>
+                      <a:ext cx="5620534" cy="4220164"/>
                     </a:xfrm>
                     <a:prstGeom prst="rect">
                       <a:avLst/>
                     </a:prstGeom>
-                    <a:noFill/>
                     <a:ln>
-                      <a:noFill/>
+                      <a:solidFill>
+                        <a:schemeClr val="accent1"/>
+                      </a:solidFill>
                     </a:ln>
                   </pic:spPr>
                 </pic:pic>
               </a:graphicData>
             </a:graphic>
-          </wp:inline>
+          </wp:anchor>
         </w:drawing>
       </w:r>
     </w:p>
+    <w:p/>
+    <w:p>
+      <w:r>
+        <w:br w:type="page"/>
+      </w:r>
+    </w:p>
+    <w:p>
+      <w:pPr>
+        <w:pStyle w:val="Titre1"/>
+      </w:pPr>
+      <w:r>
+        <w:lastRenderedPageBreak/>
+        <w:t>Masque « indexation »</w:t>
+      </w:r>
+    </w:p>
+    <w:p>
+      <w:r>
+        <w:t>Le masque</w:t>
+      </w:r>
+      <w:r>
+        <w:t xml:space="preserve"> « Indexation » s’ouvre par défaut pour </w:t>
+      </w:r>
+      <w:r>
+        <w:t>tous les nouveaux documents</w:t>
+      </w:r>
+    </w:p>
+    <w:p>
+      <w:pPr>
+        <w:pStyle w:val="Paragraphedeliste"/>
+        <w:numPr>
+          <w:ilvl w:val="0"/>
+          <w:numId w:val="2"/>
+        </w:numPr>
+      </w:pPr>
+      <w:r>
+        <w:drawing>
+          <wp:anchor distT="0" distB="0" distL="114300" distR="114300" simplePos="0" relativeHeight="251665408" behindDoc="0" locked="0" layoutInCell="1" allowOverlap="1" wp14:anchorId="5885EC85" wp14:editId="2BC04DDE">
+            <wp:simplePos x="0" y="0"/>
+            <wp:positionH relativeFrom="margin">
+              <wp:align>right</wp:align>
+            </wp:positionH>
+            <wp:positionV relativeFrom="paragraph">
+              <wp:posOffset>229184</wp:posOffset>
+            </wp:positionV>
+            <wp:extent cx="5760720" cy="2660650"/>
+            <wp:effectExtent l="0" t="0" r="0" b="6350"/>
+            <wp:wrapSquare wrapText="bothSides"/>
+            <wp:docPr id="4" name="Image 4" descr="Une image contenant table&#10;&#10;Description générée automatiquement"/>
+            <wp:cNvGraphicFramePr>
+              <a:graphicFrameLocks xmlns:a="http://schemas.openxmlformats.org/drawingml/2006/main" noChangeAspect="1"/>
+            </wp:cNvGraphicFramePr>
+            <a:graphic xmlns:a="http://schemas.openxmlformats.org/drawingml/2006/main">
+              <a:graphicData uri="http://schemas.openxmlformats.org/drawingml/2006/picture">
+                <pic:pic xmlns:pic="http://schemas.openxmlformats.org/drawingml/2006/picture">
+                  <pic:nvPicPr>
+                    <pic:cNvPr id="4" name="Image 4" descr="Une image contenant table&#10;&#10;Description générée automatiquement"/>
+                    <pic:cNvPicPr/>
+                  </pic:nvPicPr>
+                  <pic:blipFill>
+                    <a:blip r:embed="rId8"/>
+                    <a:stretch>
+                      <a:fillRect/>
+                    </a:stretch>
+                  </pic:blipFill>
+                  <pic:spPr>
+                    <a:xfrm>
+                      <a:off x="0" y="0"/>
+                      <a:ext cx="5760720" cy="2660650"/>
+                    </a:xfrm>
+                    <a:prstGeom prst="rect">
+                      <a:avLst/>
+                    </a:prstGeom>
+                  </pic:spPr>
+                </pic:pic>
+              </a:graphicData>
+            </a:graphic>
+          </wp:anchor>
+        </w:drawing>
+      </w:r>
+      <w:r>
+        <w:t>Tab</w:t>
+      </w:r>
+    </w:p>
+    <w:p>
+      <w:pPr>
+        <w:rPr>
+          <w:b/>
+          <w:bCs/>
+        </w:rPr>
+      </w:pPr>
+      <w:r>
+        <w:rPr>
+          <w:b/>
+          <w:bCs/>
+        </w:rPr>
+        <w:t>Classement</w:t>
+      </w:r>
+      <w:r>
+        <w:rPr>
+          <w:b/>
+          <w:bCs/>
+        </w:rPr>
+        <w:t> :</w:t>
+      </w:r>
+    </w:p>
+    <w:p>
+      <w:r>
+        <w:t xml:space="preserve">Ce champ doit être renseigné en premier, via la liste de mot-clé il s’agit de l’endroit dans l’archive ou le document sera classé </w:t>
+      </w:r>
+      <w:r>
+        <w:t>et le type de document</w:t>
+      </w:r>
+    </w:p>
+    <w:p>
+      <w:pPr>
+        <w:pStyle w:val="Paragraphedeliste"/>
+        <w:numPr>
+          <w:ilvl w:val="0"/>
+          <w:numId w:val="2"/>
+        </w:numPr>
+        <w:rPr>
+          <w:b/>
+          <w:bCs/>
+        </w:rPr>
+      </w:pPr>
+      <w:r>
+        <w:rPr>
+          <w:b/>
+          <w:bCs/>
+        </w:rPr>
+        <w:t>Tab</w:t>
+      </w:r>
+    </w:p>
+    <w:p>
+      <w:pPr>
+        <w:rPr>
+          <w:b/>
+          <w:bCs/>
+        </w:rPr>
+      </w:pPr>
+      <w:r>
+        <w:rPr>
+          <w:b/>
+          <w:bCs/>
+        </w:rPr>
+        <w:t>Département</w:t>
+      </w:r>
+      <w:r>
+        <w:rPr>
+          <w:b/>
+          <w:bCs/>
+        </w:rPr>
+        <w:t xml:space="preserve">, </w:t>
+      </w:r>
+      <w:r>
+        <w:t>Choisir le département concerné via la liste de mot-clé</w:t>
+      </w:r>
+    </w:p>
+    <w:p>
+      <w:pPr>
+        <w:pStyle w:val="Paragraphedeliste"/>
+        <w:numPr>
+          <w:ilvl w:val="0"/>
+          <w:numId w:val="2"/>
+        </w:numPr>
+        <w:rPr>
+          <w:b/>
+          <w:bCs/>
+        </w:rPr>
+      </w:pPr>
+      <w:r>
+        <w:rPr>
+          <w:b/>
+          <w:bCs/>
+        </w:rPr>
+        <w:t>Tab</w:t>
+      </w:r>
+    </w:p>
+    <w:p>
+      <w:pPr>
+        <w:rPr>
+          <w:b/>
+          <w:bCs/>
+        </w:rPr>
+      </w:pPr>
+      <w:r>
+        <w:rPr>
+          <w:b/>
+          <w:bCs/>
+        </w:rPr>
+        <w:t>Infos complémentaires</w:t>
+      </w:r>
+      <w:r>
+        <w:rPr>
+          <w:b/>
+          <w:bCs/>
+        </w:rPr>
+        <w:drawing>
+          <wp:anchor distT="0" distB="0" distL="114300" distR="114300" simplePos="0" relativeHeight="251667456" behindDoc="0" locked="0" layoutInCell="1" allowOverlap="1" wp14:anchorId="519BA5E4" wp14:editId="5B37F537">
+            <wp:simplePos x="0" y="0"/>
+            <wp:positionH relativeFrom="column">
+              <wp:posOffset>0</wp:posOffset>
+            </wp:positionH>
+            <wp:positionV relativeFrom="paragraph">
+              <wp:posOffset>292100</wp:posOffset>
+            </wp:positionV>
+            <wp:extent cx="5760720" cy="2336165"/>
+            <wp:effectExtent l="0" t="0" r="0" b="6985"/>
+            <wp:wrapSquare wrapText="bothSides"/>
+            <wp:docPr id="7" name="Image 7"/>
+            <wp:cNvGraphicFramePr>
+              <a:graphicFrameLocks xmlns:a="http://schemas.openxmlformats.org/drawingml/2006/main" noChangeAspect="1"/>
+            </wp:cNvGraphicFramePr>
+            <a:graphic xmlns:a="http://schemas.openxmlformats.org/drawingml/2006/main">
+              <a:graphicData uri="http://schemas.openxmlformats.org/drawingml/2006/picture">
+                <pic:pic xmlns:pic="http://schemas.openxmlformats.org/drawingml/2006/picture">
+                  <pic:nvPicPr>
+                    <pic:cNvPr id="1" name=""/>
+                    <pic:cNvPicPr/>
+                  </pic:nvPicPr>
+                  <pic:blipFill>
+                    <a:blip r:embed="rId9"/>
+                    <a:stretch>
+                      <a:fillRect/>
+                    </a:stretch>
+                  </pic:blipFill>
+                  <pic:spPr>
+                    <a:xfrm>
+                      <a:off x="0" y="0"/>
+                      <a:ext cx="5760720" cy="2336165"/>
+                    </a:xfrm>
+                    <a:prstGeom prst="rect">
+                      <a:avLst/>
+                    </a:prstGeom>
+                  </pic:spPr>
+                </pic:pic>
+              </a:graphicData>
+            </a:graphic>
+          </wp:anchor>
+        </w:drawing>
+      </w:r>
+      <w:r>
+        <w:rPr>
+          <w:b/>
+          <w:bCs/>
+        </w:rPr>
+        <w:t xml:space="preserve"> </w:t>
+      </w:r>
+      <w:r>
+        <w:t>Champ utilisé pour le nom du document</w:t>
+      </w:r>
+    </w:p>
+    <w:p>
+      <w:r>
+        <w:rPr>
+          <w:b/>
+          <w:bCs/>
+        </w:rPr>
+        <w:t>Processus</w:t>
+      </w:r>
+      <w:r>
+        <w:rPr>
+          <w:b/>
+          <w:bCs/>
+        </w:rPr>
+        <w:t> :</w:t>
+      </w:r>
+      <w:r>
+        <w:t xml:space="preserve"> s’il y a besoin de lancer un processus</w:t>
+      </w:r>
+    </w:p>
+    <w:p>
+      <w:r>
+        <w:rPr>
+          <w:b/>
+          <w:bCs/>
+        </w:rPr>
+        <w:t>Copie à</w:t>
+      </w:r>
+      <w:r>
+        <w:rPr>
+          <w:b/>
+          <w:bCs/>
+        </w:rPr>
+        <w:t> :</w:t>
+      </w:r>
+      <w:r>
+        <w:t xml:space="preserve"> pour envoyer un rappel avec le document à quelqu’un</w:t>
+      </w:r>
+    </w:p>
+    <w:p>
+      <w:pPr>
+        <w:pStyle w:val="Paragraphedeliste"/>
+        <w:numPr>
+          <w:ilvl w:val="0"/>
+          <w:numId w:val="2"/>
+        </w:numPr>
+      </w:pPr>
+      <w:r>
+        <w:t>Valider avec ok, le document se classe automatiquement au chemin choisi</w:t>
+      </w:r>
+    </w:p>
+    <w:p>
+      <w:pPr>
+        <w:pStyle w:val="Titre1"/>
+      </w:pPr>
+      <w:r>
+        <w:br w:type="page"/>
+      </w:r>
+      <w:r>
+        <w:lastRenderedPageBreak/>
+        <w:t>Autres champs</w:t>
+      </w:r>
+    </w:p>
+    <w:p>
+      <w:r>
+        <w:t xml:space="preserve">En fonction </w:t>
+      </w:r>
+      <w:r>
+        <w:t xml:space="preserve">de la valeur choisie dans le champ classement, </w:t>
+      </w:r>
+      <w:r>
+        <w:t>le masque vous laisse accès à plus ou moins de champs, il est conseillé de remplir tous les champs éditables.</w:t>
+      </w:r>
+    </w:p>
+    <w:p>
+      <w:pPr>
+        <w:rPr>
+          <w:b/>
+          <w:bCs/>
+        </w:rPr>
+      </w:pPr>
+      <w:r>
+        <w:rPr>
+          <w:b/>
+          <w:bCs/>
+        </w:rPr>
+        <w:t>Client / Fournisseur</w:t>
+      </w:r>
+    </w:p>
+    <w:p>
+      <w:r>
+        <w:t xml:space="preserve">Ces 2 champs </w:t>
+      </w:r>
+      <w:r>
+        <w:t>contiennent</w:t>
+      </w:r>
+      <w:r>
+        <w:t xml:space="preserve"> la liste de tout nos fournisseurs et clients, triés par ordre</w:t>
+      </w:r>
+      <w:r>
+        <w:t xml:space="preserve"> alphabétique</w:t>
+      </w:r>
+    </w:p>
+    <w:p>
+      <w:pPr>
+        <w:rPr>
+          <w:b/>
+          <w:bCs/>
+        </w:rPr>
+      </w:pPr>
+      <w:r>
+        <w:rPr>
+          <w:b/>
+          <w:bCs/>
+        </w:rPr>
+        <w:t>Id/Référence</w:t>
+      </w:r>
+    </w:p>
+    <w:p>
+      <w:r>
+        <w:t>No de commande, no de contrat</w:t>
+      </w:r>
+      <w:r>
+        <w:t>, no facture, no bulletin</w:t>
+      </w:r>
+      <w:r>
+        <w:t xml:space="preserve"> etc..</w:t>
+      </w:r>
+    </w:p>
+    <w:p>
+      <w:pPr>
+        <w:rPr>
+          <w:b/>
+          <w:bCs/>
+        </w:rPr>
+      </w:pPr>
+      <w:r>
+        <w:rPr>
+          <w:b/>
+          <w:bCs/>
+        </w:rPr>
+        <w:t>Collaborateur</w:t>
+      </w:r>
+    </w:p>
+    <w:p>
+      <w:r>
+        <w:t xml:space="preserve">Lorsqu’un document indexé concerne un collaborateur en </w:t>
+      </w:r>
+      <w:r>
+        <w:t>particulier</w:t>
+      </w:r>
+      <w:r>
+        <w:t xml:space="preserve"> dans le dossier RH, par exemple un CV</w:t>
+      </w:r>
+    </w:p>
+    <w:p>
+      <w:pPr>
+        <w:rPr>
+          <w:b/>
+          <w:bCs/>
+        </w:rPr>
+      </w:pPr>
+      <w:r>
+        <w:rPr>
+          <w:b/>
+          <w:bCs/>
+        </w:rPr>
+        <w:t>Montant</w:t>
+      </w:r>
+    </w:p>
+    <w:p>
+      <w:r>
+        <w:t xml:space="preserve">Somme à payer, total de l’offre, </w:t>
+      </w:r>
+      <w:r>
+        <w:t xml:space="preserve">montant du </w:t>
+      </w:r>
+      <w:r>
+        <w:t>contrat etc..</w:t>
+      </w:r>
+    </w:p>
+    <w:p>
+      <w:pPr>
+        <w:rPr>
+          <w:b/>
+          <w:bCs/>
+        </w:rPr>
+      </w:pPr>
+      <w:r>
+        <w:rPr>
+          <w:b/>
+          <w:bCs/>
+        </w:rPr>
+        <w:t>Type de contrat</w:t>
+      </w:r>
+    </w:p>
+    <w:p>
+      <w:r>
+        <w:t>Choisir le type de contrat via la liste de mot-clé</w:t>
+      </w:r>
+    </w:p>
+    <w:p>
+      <w:pPr>
+        <w:rPr>
+          <w:b/>
+          <w:bCs/>
+        </w:rPr>
+      </w:pPr>
+      <w:r>
+        <w:rPr>
+          <w:b/>
+          <w:bCs/>
+        </w:rPr>
+        <w:t>No de compte et libellé :</w:t>
+      </w:r>
+    </w:p>
+    <w:p>
+      <w:r>
+        <w:t xml:space="preserve">Pour les factures, </w:t>
+      </w:r>
+      <w:r>
+        <w:t>choisir le numéro de compte et le champ libellé se remplira automatiquement</w:t>
+      </w:r>
+    </w:p>
+    <w:p/>
     <w:sectPr>
       <w:pgSz w:w="11906" w:h="16838"/>
       <w:pgMar w:top="1417" w:right="1417" w:bottom="1417" w:left="1417" w:header="708" w:footer="708" w:gutter="0"/>
@@ -149,6 +914,232 @@
 <file path=word/numbering.xml><?xml version="1.0" encoding="utf-8"?>
 <w:numbering xmlns:wpc="http://schemas.microsoft.com/office/word/2010/wordprocessingCanvas" xmlns:cx="http://schemas.microsoft.com/office/drawing/2014/chartex" xmlns:cx1="http://schemas.microsoft.com/office/drawing/2015/9/8/chartex" xmlns:cx2="http://schemas.microsoft.com/office/drawing/2015/10/21/chartex" xmlns:cx3="http://schemas.microsoft.com/office/drawing/2016/5/9/chartex" xmlns:cx4="http://schemas.microsoft.com/office/drawing/2016/5/10/chartex" xmlns:cx5="http://schemas.microsoft.com/office/drawing/2016/5/11/chartex" xmlns:cx6="http://schemas.microsoft.com/office/drawing/2016/5/12/chartex" xmlns:cx7="http://schemas.microsoft.com/office/drawing/2016/5/13/chartex" xmlns:cx8="http://schemas.microsoft.com/office/drawing/2016/5/14/chartex" xmlns:mc="http://schemas.openxmlformats.org/markup-compatibility/2006" xmlns:aink="http://schemas.microsoft.com/office/drawing/2016/ink" xmlns:am3d="http://schemas.microsoft.com/office/drawing/2017/model3d" xmlns:o="urn:schemas-microsoft-com:office:office" xmlns:oel="http://schemas.microsoft.com/office/2019/extlst" xmlns:r="http://schemas.openxmlformats.org/officeDocument/2006/relationships" xmlns:m="http://schemas.openxmlformats.org/officeDocument/2006/math" xmlns:v="urn:schemas-microsoft-com:vml" xmlns:wp14="http://schemas.microsoft.com/office/word/2010/wordprocessingDrawing" xmlns:wp="http://schemas.openxmlformats.org/drawingml/2006/wordprocessingDrawing" xmlns:w10="urn:schemas-microsoft-com:office:word" xmlns:w="http://schemas.openxmlformats.org/wordprocessingml/2006/main" xmlns:w14="http://schemas.microsoft.com/office/word/2010/wordml" xmlns:w15="http://schemas.microsoft.com/office/word/2012/wordml" xmlns:w16cex="http://schemas.microsoft.com/office/word/2018/wordml/cex" xmlns:w16cid="http://schemas.microsoft.com/office/word/2016/wordml/cid" xmlns:w16="http://schemas.microsoft.com/office/word/2018/wordml" xmlns:w16sdtdh="http://schemas.microsoft.com/office/word/2020/wordml/sdtdatahash" xmlns:w16se="http://schemas.microsoft.com/office/word/2015/wordml/symex" xmlns:wpg="http://schemas.microsoft.com/office/word/2010/wordprocessingGroup" xmlns:wpi="http://schemas.microsoft.com/office/word/2010/wordprocessingInk" xmlns:wne="http://schemas.microsoft.com/office/word/2006/wordml" xmlns:wps="http://schemas.microsoft.com/office/word/2010/wordprocessingShape" mc:Ignorable="w14 w15 w16se w16cid w16 w16cex w16sdtdh wp14">
   <w:abstractNum w:abstractNumId="0" w15:restartNumberingAfterBreak="0">
+    <w:nsid w:val="1EED2BE7"/>
+    <w:multiLevelType w:val="hybridMultilevel"/>
+    <w:tmpl w:val="1C02012E"/>
+    <w:lvl w:ilvl="0" w:tplc="94FE5E46">
+      <w:start w:val="12"/>
+      <w:numFmt w:val="bullet"/>
+      <w:lvlText w:val=""/>
+      <w:lvlJc w:val="left"/>
+      <w:pPr>
+        <w:ind w:left="720" w:hanging="360"/>
+      </w:pPr>
+      <w:rPr>
+        <w:rFonts w:ascii="Wingdings" w:eastAsiaTheme="minorHAnsi" w:hAnsi="Wingdings" w:cstheme="minorBidi" w:hint="default"/>
+      </w:rPr>
+    </w:lvl>
+    <w:lvl w:ilvl="1" w:tplc="100C0003" w:tentative="1">
+      <w:start w:val="1"/>
+      <w:numFmt w:val="bullet"/>
+      <w:lvlText w:val="o"/>
+      <w:lvlJc w:val="left"/>
+      <w:pPr>
+        <w:ind w:left="1440" w:hanging="360"/>
+      </w:pPr>
+      <w:rPr>
+        <w:rFonts w:ascii="Courier New" w:hAnsi="Courier New" w:cs="Courier New" w:hint="default"/>
+      </w:rPr>
+    </w:lvl>
+    <w:lvl w:ilvl="2" w:tplc="100C0005" w:tentative="1">
+      <w:start w:val="1"/>
+      <w:numFmt w:val="bullet"/>
+      <w:lvlText w:val=""/>
+      <w:lvlJc w:val="left"/>
+      <w:pPr>
+        <w:ind w:left="2160" w:hanging="360"/>
+      </w:pPr>
+      <w:rPr>
+        <w:rFonts w:ascii="Wingdings" w:hAnsi="Wingdings" w:hint="default"/>
+      </w:rPr>
+    </w:lvl>
+    <w:lvl w:ilvl="3" w:tplc="100C0001" w:tentative="1">
+      <w:start w:val="1"/>
+      <w:numFmt w:val="bullet"/>
+      <w:lvlText w:val=""/>
+      <w:lvlJc w:val="left"/>
+      <w:pPr>
+        <w:ind w:left="2880" w:hanging="360"/>
+      </w:pPr>
+      <w:rPr>
+        <w:rFonts w:ascii="Symbol" w:hAnsi="Symbol" w:hint="default"/>
+      </w:rPr>
+    </w:lvl>
+    <w:lvl w:ilvl="4" w:tplc="100C0003" w:tentative="1">
+      <w:start w:val="1"/>
+      <w:numFmt w:val="bullet"/>
+      <w:lvlText w:val="o"/>
+      <w:lvlJc w:val="left"/>
+      <w:pPr>
+        <w:ind w:left="3600" w:hanging="360"/>
+      </w:pPr>
+      <w:rPr>
+        <w:rFonts w:ascii="Courier New" w:hAnsi="Courier New" w:cs="Courier New" w:hint="default"/>
+      </w:rPr>
+    </w:lvl>
+    <w:lvl w:ilvl="5" w:tplc="100C0005" w:tentative="1">
+      <w:start w:val="1"/>
+      <w:numFmt w:val="bullet"/>
+      <w:lvlText w:val=""/>
+      <w:lvlJc w:val="left"/>
+      <w:pPr>
+        <w:ind w:left="4320" w:hanging="360"/>
+      </w:pPr>
+      <w:rPr>
+        <w:rFonts w:ascii="Wingdings" w:hAnsi="Wingdings" w:hint="default"/>
+      </w:rPr>
+    </w:lvl>
+    <w:lvl w:ilvl="6" w:tplc="100C0001" w:tentative="1">
+      <w:start w:val="1"/>
+      <w:numFmt w:val="bullet"/>
+      <w:lvlText w:val=""/>
+      <w:lvlJc w:val="left"/>
+      <w:pPr>
+        <w:ind w:left="5040" w:hanging="360"/>
+      </w:pPr>
+      <w:rPr>
+        <w:rFonts w:ascii="Symbol" w:hAnsi="Symbol" w:hint="default"/>
+      </w:rPr>
+    </w:lvl>
+    <w:lvl w:ilvl="7" w:tplc="100C0003" w:tentative="1">
+      <w:start w:val="1"/>
+      <w:numFmt w:val="bullet"/>
+      <w:lvlText w:val="o"/>
+      <w:lvlJc w:val="left"/>
+      <w:pPr>
+        <w:ind w:left="5760" w:hanging="360"/>
+      </w:pPr>
+      <w:rPr>
+        <w:rFonts w:ascii="Courier New" w:hAnsi="Courier New" w:cs="Courier New" w:hint="default"/>
+      </w:rPr>
+    </w:lvl>
+    <w:lvl w:ilvl="8" w:tplc="100C0005" w:tentative="1">
+      <w:start w:val="1"/>
+      <w:numFmt w:val="bullet"/>
+      <w:lvlText w:val=""/>
+      <w:lvlJc w:val="left"/>
+      <w:pPr>
+        <w:ind w:left="6480" w:hanging="360"/>
+      </w:pPr>
+      <w:rPr>
+        <w:rFonts w:ascii="Wingdings" w:hAnsi="Wingdings" w:hint="default"/>
+      </w:rPr>
+    </w:lvl>
+  </w:abstractNum>
+  <w:abstractNum w:abstractNumId="1" w15:restartNumberingAfterBreak="0">
+    <w:nsid w:val="214F0C2B"/>
+    <w:multiLevelType w:val="hybridMultilevel"/>
+    <w:tmpl w:val="0BD66AB0"/>
+    <w:lvl w:ilvl="0" w:tplc="EC44AB0A">
+      <w:start w:val="12"/>
+      <w:numFmt w:val="bullet"/>
+      <w:lvlText w:val="-"/>
+      <w:lvlJc w:val="left"/>
+      <w:pPr>
+        <w:ind w:left="720" w:hanging="360"/>
+      </w:pPr>
+      <w:rPr>
+        <w:rFonts w:ascii="Calibri" w:eastAsiaTheme="minorHAnsi" w:hAnsi="Calibri" w:cs="Calibri" w:hint="default"/>
+      </w:rPr>
+    </w:lvl>
+    <w:lvl w:ilvl="1" w:tplc="100C0003" w:tentative="1">
+      <w:start w:val="1"/>
+      <w:numFmt w:val="bullet"/>
+      <w:lvlText w:val="o"/>
+      <w:lvlJc w:val="left"/>
+      <w:pPr>
+        <w:ind w:left="1440" w:hanging="360"/>
+      </w:pPr>
+      <w:rPr>
+        <w:rFonts w:ascii="Courier New" w:hAnsi="Courier New" w:cs="Courier New" w:hint="default"/>
+      </w:rPr>
+    </w:lvl>
+    <w:lvl w:ilvl="2" w:tplc="100C0005" w:tentative="1">
+      <w:start w:val="1"/>
+      <w:numFmt w:val="bullet"/>
+      <w:lvlText w:val=""/>
+      <w:lvlJc w:val="left"/>
+      <w:pPr>
+        <w:ind w:left="2160" w:hanging="360"/>
+      </w:pPr>
+      <w:rPr>
+        <w:rFonts w:ascii="Wingdings" w:hAnsi="Wingdings" w:hint="default"/>
+      </w:rPr>
+    </w:lvl>
+    <w:lvl w:ilvl="3" w:tplc="100C0001" w:tentative="1">
+      <w:start w:val="1"/>
+      <w:numFmt w:val="bullet"/>
+      <w:lvlText w:val=""/>
+      <w:lvlJc w:val="left"/>
+      <w:pPr>
+        <w:ind w:left="2880" w:hanging="360"/>
+      </w:pPr>
+      <w:rPr>
+        <w:rFonts w:ascii="Symbol" w:hAnsi="Symbol" w:hint="default"/>
+      </w:rPr>
+    </w:lvl>
+    <w:lvl w:ilvl="4" w:tplc="100C0003" w:tentative="1">
+      <w:start w:val="1"/>
+      <w:numFmt w:val="bullet"/>
+      <w:lvlText w:val="o"/>
+      <w:lvlJc w:val="left"/>
+      <w:pPr>
+        <w:ind w:left="3600" w:hanging="360"/>
+      </w:pPr>
+      <w:rPr>
+        <w:rFonts w:ascii="Courier New" w:hAnsi="Courier New" w:cs="Courier New" w:hint="default"/>
+      </w:rPr>
+    </w:lvl>
+    <w:lvl w:ilvl="5" w:tplc="100C0005" w:tentative="1">
+      <w:start w:val="1"/>
+      <w:numFmt w:val="bullet"/>
+      <w:lvlText w:val=""/>
+      <w:lvlJc w:val="left"/>
+      <w:pPr>
+        <w:ind w:left="4320" w:hanging="360"/>
+      </w:pPr>
+      <w:rPr>
+        <w:rFonts w:ascii="Wingdings" w:hAnsi="Wingdings" w:hint="default"/>
+      </w:rPr>
+    </w:lvl>
+    <w:lvl w:ilvl="6" w:tplc="100C0001" w:tentative="1">
+      <w:start w:val="1"/>
+      <w:numFmt w:val="bullet"/>
+      <w:lvlText w:val=""/>
+      <w:lvlJc w:val="left"/>
+      <w:pPr>
+        <w:ind w:left="5040" w:hanging="360"/>
+      </w:pPr>
+      <w:rPr>
+        <w:rFonts w:ascii="Symbol" w:hAnsi="Symbol" w:hint="default"/>
+      </w:rPr>
+    </w:lvl>
+    <w:lvl w:ilvl="7" w:tplc="100C0003" w:tentative="1">
+      <w:start w:val="1"/>
+      <w:numFmt w:val="bullet"/>
+      <w:lvlText w:val="o"/>
+      <w:lvlJc w:val="left"/>
+      <w:pPr>
+        <w:ind w:left="5760" w:hanging="360"/>
+      </w:pPr>
+      <w:rPr>
+        <w:rFonts w:ascii="Courier New" w:hAnsi="Courier New" w:cs="Courier New" w:hint="default"/>
+      </w:rPr>
+    </w:lvl>
+    <w:lvl w:ilvl="8" w:tplc="100C0005" w:tentative="1">
+      <w:start w:val="1"/>
+      <w:numFmt w:val="bullet"/>
+      <w:lvlText w:val=""/>
+      <w:lvlJc w:val="left"/>
+      <w:pPr>
+        <w:ind w:left="6480" w:hanging="360"/>
+      </w:pPr>
+      <w:rPr>
+        <w:rFonts w:ascii="Wingdings" w:hAnsi="Wingdings" w:hint="default"/>
+      </w:rPr>
+    </w:lvl>
+  </w:abstractNum>
+  <w:abstractNum w:abstractNumId="2" w15:restartNumberingAfterBreak="0">
     <w:nsid w:val="411F068D"/>
     <w:multiLevelType w:val="hybridMultilevel"/>
     <w:tmpl w:val="421EC72E"/>
@@ -260,8 +1251,130 @@
       </w:rPr>
     </w:lvl>
   </w:abstractNum>
+  <w:abstractNum w:abstractNumId="3" w15:restartNumberingAfterBreak="0">
+    <w:nsid w:val="68F24F2D"/>
+    <w:multiLevelType w:val="hybridMultilevel"/>
+    <w:tmpl w:val="03CE66E8"/>
+    <w:lvl w:ilvl="0" w:tplc="05F28A66">
+      <w:start w:val="12"/>
+      <w:numFmt w:val="bullet"/>
+      <w:lvlText w:val="-"/>
+      <w:lvlJc w:val="left"/>
+      <w:pPr>
+        <w:ind w:left="720" w:hanging="360"/>
+      </w:pPr>
+      <w:rPr>
+        <w:rFonts w:ascii="Calibri" w:eastAsiaTheme="minorHAnsi" w:hAnsi="Calibri" w:cs="Calibri" w:hint="default"/>
+      </w:rPr>
+    </w:lvl>
+    <w:lvl w:ilvl="1" w:tplc="100C0003" w:tentative="1">
+      <w:start w:val="1"/>
+      <w:numFmt w:val="bullet"/>
+      <w:lvlText w:val="o"/>
+      <w:lvlJc w:val="left"/>
+      <w:pPr>
+        <w:ind w:left="1440" w:hanging="360"/>
+      </w:pPr>
+      <w:rPr>
+        <w:rFonts w:ascii="Courier New" w:hAnsi="Courier New" w:cs="Courier New" w:hint="default"/>
+      </w:rPr>
+    </w:lvl>
+    <w:lvl w:ilvl="2" w:tplc="100C0005" w:tentative="1">
+      <w:start w:val="1"/>
+      <w:numFmt w:val="bullet"/>
+      <w:lvlText w:val=""/>
+      <w:lvlJc w:val="left"/>
+      <w:pPr>
+        <w:ind w:left="2160" w:hanging="360"/>
+      </w:pPr>
+      <w:rPr>
+        <w:rFonts w:ascii="Wingdings" w:hAnsi="Wingdings" w:hint="default"/>
+      </w:rPr>
+    </w:lvl>
+    <w:lvl w:ilvl="3" w:tplc="100C0001" w:tentative="1">
+      <w:start w:val="1"/>
+      <w:numFmt w:val="bullet"/>
+      <w:lvlText w:val=""/>
+      <w:lvlJc w:val="left"/>
+      <w:pPr>
+        <w:ind w:left="2880" w:hanging="360"/>
+      </w:pPr>
+      <w:rPr>
+        <w:rFonts w:ascii="Symbol" w:hAnsi="Symbol" w:hint="default"/>
+      </w:rPr>
+    </w:lvl>
+    <w:lvl w:ilvl="4" w:tplc="100C0003" w:tentative="1">
+      <w:start w:val="1"/>
+      <w:numFmt w:val="bullet"/>
+      <w:lvlText w:val="o"/>
+      <w:lvlJc w:val="left"/>
+      <w:pPr>
+        <w:ind w:left="3600" w:hanging="360"/>
+      </w:pPr>
+      <w:rPr>
+        <w:rFonts w:ascii="Courier New" w:hAnsi="Courier New" w:cs="Courier New" w:hint="default"/>
+      </w:rPr>
+    </w:lvl>
+    <w:lvl w:ilvl="5" w:tplc="100C0005" w:tentative="1">
+      <w:start w:val="1"/>
+      <w:numFmt w:val="bullet"/>
+      <w:lvlText w:val=""/>
+      <w:lvlJc w:val="left"/>
+      <w:pPr>
+        <w:ind w:left="4320" w:hanging="360"/>
+      </w:pPr>
+      <w:rPr>
+        <w:rFonts w:ascii="Wingdings" w:hAnsi="Wingdings" w:hint="default"/>
+      </w:rPr>
+    </w:lvl>
+    <w:lvl w:ilvl="6" w:tplc="100C0001" w:tentative="1">
+      <w:start w:val="1"/>
+      <w:numFmt w:val="bullet"/>
+      <w:lvlText w:val=""/>
+      <w:lvlJc w:val="left"/>
+      <w:pPr>
+        <w:ind w:left="5040" w:hanging="360"/>
+      </w:pPr>
+      <w:rPr>
+        <w:rFonts w:ascii="Symbol" w:hAnsi="Symbol" w:hint="default"/>
+      </w:rPr>
+    </w:lvl>
+    <w:lvl w:ilvl="7" w:tplc="100C0003" w:tentative="1">
+      <w:start w:val="1"/>
+      <w:numFmt w:val="bullet"/>
+      <w:lvlText w:val="o"/>
+      <w:lvlJc w:val="left"/>
+      <w:pPr>
+        <w:ind w:left="5760" w:hanging="360"/>
+      </w:pPr>
+      <w:rPr>
+        <w:rFonts w:ascii="Courier New" w:hAnsi="Courier New" w:cs="Courier New" w:hint="default"/>
+      </w:rPr>
+    </w:lvl>
+    <w:lvl w:ilvl="8" w:tplc="100C0005" w:tentative="1">
+      <w:start w:val="1"/>
+      <w:numFmt w:val="bullet"/>
+      <w:lvlText w:val=""/>
+      <w:lvlJc w:val="left"/>
+      <w:pPr>
+        <w:ind w:left="6480" w:hanging="360"/>
+      </w:pPr>
+      <w:rPr>
+        <w:rFonts w:ascii="Wingdings" w:hAnsi="Wingdings" w:hint="default"/>
+      </w:rPr>
+    </w:lvl>
+  </w:abstractNum>
   <w:num w:numId="1" w16cid:durableId="1096169404">
+    <w:abstractNumId w:val="2"/>
+  </w:num>
+  <w:num w:numId="2" w16cid:durableId="805044608">
     <w:abstractNumId w:val="0"/>
+  </w:num>
+  <w:num w:numId="3" w16cid:durableId="2004040207">
+    <w:abstractNumId w:val="3"/>
+  </w:num>
+  <w:num w:numId="4" w16cid:durableId="1113552669">
+    <w:abstractNumId w:val="1"/>
   </w:num>
 </w:numbering>
 </file>
@@ -1151,6 +2264,7 @@
   </w:style>
   <w:style w:type="paragraph" w:styleId="Sansinterligne">
     <w:name w:val="No Spacing"/>
+    <w:link w:val="SansinterligneCar"/>
     <w:uiPriority w:val="1"/>
     <w:qFormat/>
     <w:rsid w:val="00097DA8"/>
@@ -1322,6 +2436,13 @@
       <w:ind w:left="720"/>
       <w:contextualSpacing/>
     </w:pPr>
+  </w:style>
+  <w:style w:type="character" w:customStyle="1" w:styleId="SansinterligneCar">
+    <w:name w:val="Sans interligne Car"/>
+    <w:basedOn w:val="Policepardfaut"/>
+    <w:link w:val="Sansinterligne"/>
+    <w:uiPriority w:val="1"/>
+    <w:rsid w:val="003D0066"/>
   </w:style>
 </w:styles>
 </file>
@@ -1585,4 +2706,23 @@
     </a:ext>
   </a:extLst>
 </a:theme>
+</file>
+
+<file path=customXml/item1.xml><?xml version="1.0" encoding="utf-8"?>
+<CoverPageProperties xmlns="http://schemas.microsoft.com/office/2006/coverPageProps">
+  <PublishDate>2022-12-01T00:00:00</PublishDate>
+  <Abstract/>
+  <CompanyAddress/>
+  <CompanyPhone/>
+  <CompanyFax/>
+  <CompanyEmail/>
+</CoverPageProperties>
+</file>
+
+<file path=customXml/itemProps1.xml><?xml version="1.0" encoding="utf-8"?>
+<ds:datastoreItem xmlns:ds="http://schemas.openxmlformats.org/officeDocument/2006/customXml" ds:itemID="{55AF091B-3C7A-41E3-B477-F2FDAA23CFDA}">
+  <ds:schemaRefs>
+    <ds:schemaRef ds:uri="http://schemas.microsoft.com/office/2006/coverPageProps"/>
+  </ds:schemaRefs>
+</ds:datastoreItem>
 </file>
</xml_diff>

<commit_message>
Modification indexation et processus pour facture, ajout de 2 champs dans le masque
</commit_message>
<xml_diff>
--- a/Procédures/Indexation document/Indexation document dans ELO.docx
+++ b/Procédures/Indexation document/Indexation document dans ELO.docx
@@ -29,10 +29,10 @@
         <w:t xml:space="preserve">Lors de la connexion à ELO, </w:t>
       </w:r>
       <w:r>
-        <w:t>vous pouvez</w:t>
-      </w:r>
-      <w:r>
-        <w:t xml:space="preserve"> désormais</w:t>
+        <w:t xml:space="preserve">vous </w:t>
+      </w:r>
+      <w:r>
+        <w:t>pouvez</w:t>
       </w:r>
       <w:r>
         <w:t xml:space="preserve"> sélectionner 2 archive</w:t>
@@ -90,6 +90,9 @@
     </w:p>
     <w:p>
       <w:r>
+        <w:rPr>
+          <w:noProof/>
+        </w:rPr>
         <w:drawing>
           <wp:anchor distT="0" distB="0" distL="114300" distR="114300" simplePos="0" relativeHeight="251669504" behindDoc="0" locked="0" layoutInCell="1" allowOverlap="1" wp14:anchorId="16C5367C" wp14:editId="4985C0DE">
             <wp:simplePos x="0" y="0"/>
@@ -199,9 +202,11 @@
       <w:r>
         <w:t xml:space="preserve"> il est nécessaire de sortir le document en le glissant dans le dossier </w:t>
       </w:r>
+      <w:proofErr w:type="spellStart"/>
       <w:r>
         <w:t>ELO_Transfer</w:t>
       </w:r>
+      <w:proofErr w:type="spellEnd"/>
       <w:r>
         <w:t xml:space="preserve"> configuré sur votre bureau</w:t>
       </w:r>
@@ -239,8 +244,13 @@
         <w:t>, le document</w:t>
       </w:r>
       <w:r>
-        <w:t xml:space="preserve"> préalablement glissé dans le dossier ELO_Transfert</w:t>
-      </w:r>
+        <w:t xml:space="preserve"> préalablement glissé dans le dossier </w:t>
+      </w:r>
+      <w:proofErr w:type="spellStart"/>
+      <w:r>
+        <w:t>ELO_Transfert</w:t>
+      </w:r>
+      <w:proofErr w:type="spellEnd"/>
       <w:r>
         <w:t xml:space="preserve"> se trouvera dans la boite de réception</w:t>
       </w:r>
@@ -309,10 +319,27 @@
         <w:t>-</w:t>
       </w:r>
       <w:r>
-        <w:t>déposer dans le dossier ELO_Transfer</w:t>
-      </w:r>
+        <w:t xml:space="preserve">déposer dans le dossier </w:t>
+      </w:r>
+      <w:proofErr w:type="spellStart"/>
+      <w:r>
+        <w:t>ELO_Transfer</w:t>
+      </w:r>
+      <w:proofErr w:type="spellEnd"/>
       <w:r>
         <w:t xml:space="preserve"> sur le bureau</w:t>
+      </w:r>
+    </w:p>
+    <w:p>
+      <w:pPr>
+        <w:pStyle w:val="Paragraphedeliste"/>
+        <w:numPr>
+          <w:ilvl w:val="0"/>
+          <w:numId w:val="3"/>
+        </w:numPr>
+      </w:pPr>
+      <w:r>
+        <w:t>Scan</w:t>
       </w:r>
     </w:p>
     <w:p>
@@ -369,6 +396,9 @@
     </w:p>
     <w:p>
       <w:r>
+        <w:rPr>
+          <w:noProof/>
+        </w:rPr>
         <w:drawing>
           <wp:anchor distT="0" distB="0" distL="114300" distR="114300" simplePos="0" relativeHeight="251663360" behindDoc="0" locked="0" layoutInCell="1" allowOverlap="1" wp14:anchorId="098D037A" wp14:editId="514F304A">
             <wp:simplePos x="0" y="0"/>
@@ -460,6 +490,9 @@
         </w:numPr>
       </w:pPr>
       <w:r>
+        <w:rPr>
+          <w:noProof/>
+        </w:rPr>
         <w:drawing>
           <wp:anchor distT="0" distB="0" distL="114300" distR="114300" simplePos="0" relativeHeight="251665408" behindDoc="0" locked="0" layoutInCell="1" allowOverlap="1" wp14:anchorId="5885EC85" wp14:editId="2BC04DDE">
             <wp:simplePos x="0" y="0"/>
@@ -621,6 +654,7 @@
         <w:rPr>
           <w:b/>
           <w:bCs/>
+          <w:noProof/>
         </w:rPr>
         <w:drawing>
           <wp:anchor distT="0" distB="0" distL="114300" distR="114300" simplePos="0" relativeHeight="251667456" behindDoc="0" locked="0" layoutInCell="1" allowOverlap="1" wp14:anchorId="519BA5E4" wp14:editId="5B37F537">
@@ -773,7 +807,13 @@
         <w:t>contiennent</w:t>
       </w:r>
       <w:r>
-        <w:t xml:space="preserve"> la liste de tout nos fournisseurs et clients, triés par ordre</w:t>
+        <w:t xml:space="preserve"> la liste de </w:t>
+      </w:r>
+      <w:r>
+        <w:t>tous</w:t>
+      </w:r>
+      <w:r>
+        <w:t xml:space="preserve"> nos fournisseurs et clients, triés par ordre</w:t>
       </w:r>
       <w:r>
         <w:t xml:space="preserve"> alphabétique</w:t>
@@ -802,8 +842,13 @@
         <w:t>, no facture, no bulletin</w:t>
       </w:r>
       <w:r>
-        <w:t xml:space="preserve"> etc..</w:t>
-      </w:r>
+        <w:t xml:space="preserve"> </w:t>
+      </w:r>
+      <w:proofErr w:type="gramStart"/>
+      <w:r>
+        <w:t>etc..</w:t>
+      </w:r>
+      <w:proofErr w:type="gramEnd"/>
     </w:p>
     <w:p>
       <w:pPr>
@@ -854,8 +899,13 @@
         <w:t xml:space="preserve">montant du </w:t>
       </w:r>
       <w:r>
-        <w:t>contrat etc..</w:t>
-      </w:r>
+        <w:t xml:space="preserve">contrat </w:t>
+      </w:r>
+      <w:proofErr w:type="gramStart"/>
+      <w:r>
+        <w:t>etc..</w:t>
+      </w:r>
+      <w:proofErr w:type="gramEnd"/>
     </w:p>
     <w:p>
       <w:pPr>

</xml_diff>

<commit_message>
Classement par date pour les proactifs
</commit_message>
<xml_diff>
--- a/Procédures/Indexation document/Indexation document dans ELO.docx
+++ b/Procédures/Indexation document/Indexation document dans ELO.docx
@@ -208,10 +208,15 @@
       </w:r>
       <w:proofErr w:type="spellEnd"/>
       <w:r>
-        <w:t xml:space="preserve"> configuré sur votre bureau</w:t>
-      </w:r>
-      <w:r>
-        <w:t>.</w:t>
+        <w:t xml:space="preserve"> configuré sur votre </w:t>
+      </w:r>
+      <w:proofErr w:type="spellStart"/>
+      <w:r>
+        <w:t>burea</w:t>
+      </w:r>
+      <w:proofErr w:type="spellEnd"/>
+      <w:r>
+        <w:t xml:space="preserve"> et de le supprimer de l’archive</w:t>
       </w:r>
     </w:p>
     <w:p>

</xml_diff>